<commit_message>
Further updates for morocco
</commit_message>
<xml_diff>
--- a/morocco/morocco.docx
+++ b/morocco/morocco.docx
@@ -2993,15 +2993,7 @@
       </w:r>
       <w:proofErr w:type="spellEnd"/>
       <w:r>
-        <w:t xml:space="preserve"> Ville – terminus of the </w:t>
-      </w:r>
-      <w:proofErr w:type="gramStart"/>
-      <w:r>
-        <w:t>high speed</w:t>
-      </w:r>
-      <w:proofErr w:type="gramEnd"/>
-      <w:r>
-        <w:t xml:space="preserve"> train</w:t>
+        <w:t xml:space="preserve"> Ville – terminus of the high speed train</w:t>
       </w:r>
     </w:p>
     <w:p>
@@ -3338,20 +3330,17 @@
           <w:ilvl w:val="0"/>
           <w:numId w:val="2"/>
         </w:numPr>
+        <w:rPr>
+          <w:rStyle w:val="Hyperlink"/>
+          <w:color w:val="auto"/>
+          <w:u w:val="none"/>
+        </w:rPr>
       </w:pPr>
       <w:r>
         <w:t>List of Railway Stations in Morocco</w:t>
       </w:r>
       <w:r>
-        <w:t xml:space="preserve"> (though not complete. </w:t>
-      </w:r>
-      <w:proofErr w:type="gramStart"/>
-      <w:r>
-        <w:t>E.g.</w:t>
-      </w:r>
-      <w:proofErr w:type="gramEnd"/>
-      <w:r>
-        <w:t xml:space="preserve"> doesn’t have the station at </w:t>
+        <w:t xml:space="preserve"> (though not complete. E.g. doesn’t have the station at </w:t>
       </w:r>
       <w:proofErr w:type="spellStart"/>
       <w:r>
@@ -3377,21 +3366,105 @@
           <w:rPr>
             <w:rStyle w:val="Hyperlink"/>
           </w:rPr>
-          <w:t>https://en.wiki</w:t>
+          <w:t>https://en.wikipedia.org/wiki/Railway_stations_in_Morocco</w:t>
+        </w:r>
+      </w:hyperlink>
+    </w:p>
+    <w:p>
+      <w:pPr>
+        <w:pStyle w:val="ListParagraph"/>
+        <w:numPr>
+          <w:ilvl w:val="0"/>
+          <w:numId w:val="2"/>
+        </w:numPr>
+      </w:pPr>
+      <w:r>
+        <w:t xml:space="preserve">Line from Oujda to </w:t>
+      </w:r>
+      <w:proofErr w:type="spellStart"/>
+      <w:r>
+        <w:t>Bouarfa</w:t>
+      </w:r>
+      <w:proofErr w:type="spellEnd"/>
+      <w:r>
+        <w:t xml:space="preserve"> is used for freight (zinc, lead, copper). Also a privately chartered tourist train called the </w:t>
+      </w:r>
+      <w:proofErr w:type="spellStart"/>
+      <w:r>
+        <w:t>Oreintal</w:t>
+      </w:r>
+      <w:proofErr w:type="spellEnd"/>
+      <w:r>
+        <w:t xml:space="preserve"> Desert Express (see: </w:t>
+      </w:r>
+      <w:hyperlink r:id="rId12" w:history="1">
+        <w:r>
+          <w:rPr>
+            <w:rStyle w:val="Hyperlink"/>
+          </w:rPr>
+          <w:t>https://en.wikipedia.org/wiki/Oriental_Desert_Express</w:t>
+        </w:r>
+      </w:hyperlink>
+      <w:r>
+        <w:t xml:space="preserve"> and </w:t>
+      </w:r>
+      <w:hyperlink r:id="rId13" w:history="1">
+        <w:r>
+          <w:rPr>
+            <w:rStyle w:val="Hyperlink"/>
+          </w:rPr>
+          <w:t>https://www.trainmaroc.com/index.php?lalangue=en</w:t>
+        </w:r>
+      </w:hyperlink>
+      <w:r>
+        <w:t>).</w:t>
+      </w:r>
+    </w:p>
+    <w:p>
+      <w:pPr>
+        <w:pStyle w:val="ListParagraph"/>
+        <w:numPr>
+          <w:ilvl w:val="0"/>
+          <w:numId w:val="2"/>
+        </w:numPr>
+      </w:pPr>
+      <w:r>
+        <w:t xml:space="preserve">Branch line from </w:t>
+      </w:r>
+      <w:r>
+        <w:t xml:space="preserve">Oujda to </w:t>
+      </w:r>
+      <w:proofErr w:type="spellStart"/>
+      <w:r>
+        <w:t>Jerada</w:t>
+      </w:r>
+      <w:proofErr w:type="spellEnd"/>
+      <w:r>
+        <w:t xml:space="preserve"> which served mining area appears disused from Google Satellite view – sections covered in sand. Was open in 2010 – see: </w:t>
+      </w:r>
+      <w:hyperlink r:id="rId14" w:history="1">
+        <w:r>
+          <w:rPr>
+            <w:rStyle w:val="Hyperlink"/>
+          </w:rPr>
+          <w:t>http://www.sixbellsjunct</w:t>
         </w:r>
         <w:r>
           <w:rPr>
             <w:rStyle w:val="Hyperlink"/>
           </w:rPr>
-          <w:t>p</w:t>
+          <w:t>i</w:t>
         </w:r>
         <w:r>
           <w:rPr>
             <w:rStyle w:val="Hyperlink"/>
           </w:rPr>
-          <w:t>edia.org/wiki/Railway_stations_in_Morocco</w:t>
+          <w:t>on.co.uk/00s/101006pw.htm</w:t>
         </w:r>
       </w:hyperlink>
+      <w:r>
+        <w:t xml:space="preserve">. </w:t>
+      </w:r>
     </w:p>
     <w:p>
       <w:pPr>
@@ -3419,7 +3492,7 @@
                     </pic:cNvPicPr>
                   </pic:nvPicPr>
                   <pic:blipFill>
-                    <a:blip r:embed="rId12">
+                    <a:blip r:embed="rId15">
                       <a:extLst>
                         <a:ext uri="{28A0092B-C50C-407E-A947-70E740481C1C}">
                           <a14:useLocalDpi xmlns:a14="http://schemas.microsoft.com/office/drawing/2010/main" val="0"/>
@@ -3458,14 +3531,27 @@
       <w:r>
         <w:t xml:space="preserve">Figure </w:t>
       </w:r>
-      <w:fldSimple w:instr=" SEQ Figure \* ARABIC ">
-        <w:r>
-          <w:rPr>
-            <w:noProof/>
-          </w:rPr>
-          <w:t>1</w:t>
-        </w:r>
-      </w:fldSimple>
+      <w:r>
+        <w:fldChar w:fldCharType="begin"/>
+      </w:r>
+      <w:r>
+        <w:instrText xml:space="preserve"> SEQ Figure \* ARABIC </w:instrText>
+      </w:r>
+      <w:r>
+        <w:fldChar w:fldCharType="separate"/>
+      </w:r>
+      <w:r>
+        <w:rPr>
+          <w:noProof/>
+        </w:rPr>
+        <w:t>1</w:t>
+      </w:r>
+      <w:r>
+        <w:rPr>
+          <w:noProof/>
+        </w:rPr>
+        <w:fldChar w:fldCharType="end"/>
+      </w:r>
       <w:r>
         <w:t xml:space="preserve"> </w:t>
       </w:r>
@@ -3480,7 +3566,7 @@
       <w:r>
         <w:t xml:space="preserve"> - Own work, CC BY-SA 3.0, </w:t>
       </w:r>
-      <w:hyperlink r:id="rId13" w:history="1">
+      <w:hyperlink r:id="rId16" w:history="1">
         <w:r>
           <w:rPr>
             <w:rStyle w:val="Hyperlink"/>
@@ -3540,7 +3626,7 @@
                     </pic:cNvPicPr>
                   </pic:nvPicPr>
                   <pic:blipFill>
-                    <a:blip r:embed="rId14">
+                    <a:blip r:embed="rId17">
                       <a:extLst>
                         <a:ext uri="{28A0092B-C50C-407E-A947-70E740481C1C}">
                           <a14:useLocalDpi xmlns:a14="http://schemas.microsoft.com/office/drawing/2010/main" val="0"/>
@@ -3579,21 +3665,37 @@
       <w:r>
         <w:t xml:space="preserve">Figure </w:t>
       </w:r>
-      <w:fldSimple w:instr=" SEQ Figure \* ARABIC ">
-        <w:r>
-          <w:rPr>
-            <w:noProof/>
-          </w:rPr>
-          <w:t>2</w:t>
-        </w:r>
-      </w:fldSimple>
+      <w:r>
+        <w:fldChar w:fldCharType="begin"/>
+      </w:r>
+      <w:r>
+        <w:instrText xml:space="preserve"> SEQ Figure</w:instrText>
+      </w:r>
+      <w:r>
+        <w:instrText xml:space="preserve"> \* ARABIC </w:instrText>
+      </w:r>
+      <w:r>
+        <w:fldChar w:fldCharType="separate"/>
+      </w:r>
+      <w:r>
+        <w:rPr>
+          <w:noProof/>
+        </w:rPr>
+        <w:t>2</w:t>
+      </w:r>
+      <w:r>
+        <w:rPr>
+          <w:noProof/>
+        </w:rPr>
+        <w:fldChar w:fldCharType="end"/>
+      </w:r>
       <w:r>
         <w:t xml:space="preserve"> Wikipedia </w:t>
       </w:r>
       <w:r>
         <w:t xml:space="preserve">By Dogstar01 - Own work, CC BY-SA 4.0, </w:t>
       </w:r>
-      <w:hyperlink r:id="rId15" w:history="1">
+      <w:hyperlink r:id="rId18" w:history="1">
         <w:r>
           <w:rPr>
             <w:rStyle w:val="Hyperlink"/>
@@ -3729,6 +3831,97 @@
     </w:p>
     <w:p>
       <w:pPr>
+        <w:keepNext/>
+        <w:ind w:left="720"/>
+      </w:pPr>
+      <w:r>
+        <w:rPr>
+          <w:noProof/>
+        </w:rPr>
+        <w:drawing>
+          <wp:inline distT="0" distB="0" distL="0" distR="0" wp14:anchorId="64D37CB9" wp14:editId="0EB54704">
+            <wp:extent cx="5731510" cy="963930"/>
+            <wp:effectExtent l="0" t="0" r="2540" b="7620"/>
+            <wp:docPr id="5" name="Picture 5"/>
+            <wp:cNvGraphicFramePr>
+              <a:graphicFrameLocks xmlns:a="http://schemas.openxmlformats.org/drawingml/2006/main" noChangeAspect="1"/>
+            </wp:cNvGraphicFramePr>
+            <a:graphic xmlns:a="http://schemas.openxmlformats.org/drawingml/2006/main">
+              <a:graphicData uri="http://schemas.openxmlformats.org/drawingml/2006/picture">
+                <pic:pic xmlns:pic="http://schemas.openxmlformats.org/drawingml/2006/picture">
+                  <pic:nvPicPr>
+                    <pic:cNvPr id="0" name="Picture 1"/>
+                    <pic:cNvPicPr>
+                      <a:picLocks noChangeAspect="1" noChangeArrowheads="1"/>
+                    </pic:cNvPicPr>
+                  </pic:nvPicPr>
+                  <pic:blipFill>
+                    <a:blip r:embed="rId19" cstate="print">
+                      <a:extLst>
+                        <a:ext uri="{28A0092B-C50C-407E-A947-70E740481C1C}">
+                          <a14:useLocalDpi xmlns:a14="http://schemas.microsoft.com/office/drawing/2010/main" val="0"/>
+                        </a:ext>
+                      </a:extLst>
+                    </a:blip>
+                    <a:srcRect/>
+                    <a:stretch>
+                      <a:fillRect/>
+                    </a:stretch>
+                  </pic:blipFill>
+                  <pic:spPr bwMode="auto">
+                    <a:xfrm>
+                      <a:off x="0" y="0"/>
+                      <a:ext cx="5731510" cy="963930"/>
+                    </a:xfrm>
+                    <a:prstGeom prst="rect">
+                      <a:avLst/>
+                    </a:prstGeom>
+                    <a:noFill/>
+                    <a:ln>
+                      <a:noFill/>
+                    </a:ln>
+                  </pic:spPr>
+                </pic:pic>
+              </a:graphicData>
+            </a:graphic>
+          </wp:inline>
+        </w:drawing>
+      </w:r>
+    </w:p>
+    <w:p>
+      <w:pPr>
+        <w:pStyle w:val="Caption"/>
+      </w:pPr>
+      <w:r>
+        <w:t xml:space="preserve">Figure </w:t>
+      </w:r>
+      <w:r>
+        <w:fldChar w:fldCharType="begin"/>
+      </w:r>
+      <w:r>
+        <w:instrText xml:space="preserve"> SEQ Figure \* ARABIC </w:instrText>
+      </w:r>
+      <w:r>
+        <w:fldChar w:fldCharType="separate"/>
+      </w:r>
+      <w:r>
+        <w:rPr>
+          <w:noProof/>
+        </w:rPr>
+        <w:t>3</w:t>
+      </w:r>
+      <w:r>
+        <w:fldChar w:fldCharType="end"/>
+      </w:r>
+      <w:r>
+        <w:t xml:space="preserve"> </w:t>
+      </w:r>
+      <w:r>
+        <w:t>https://commons.wikimedia.org/wiki/File:R%C3%A9seau_TNR.PNG</w:t>
+      </w:r>
+    </w:p>
+    <w:p>
+      <w:pPr>
         <w:pStyle w:val="ListParagraph"/>
         <w:numPr>
           <w:ilvl w:val="0"/>
@@ -3768,6 +3961,7 @@
         </w:numPr>
       </w:pPr>
       <w:r>
+        <w:lastRenderedPageBreak/>
         <w:t xml:space="preserve">Le </w:t>
       </w:r>
       <w:proofErr w:type="spellStart"/>

</xml_diff>

<commit_message>
Morocco initial routable network complete
</commit_message>
<xml_diff>
--- a/morocco/morocco.docx
+++ b/morocco/morocco.docx
@@ -131,11 +131,9 @@
             <w:tcW w:w="0" w:type="auto"/>
           </w:tcPr>
           <w:p>
-            <w:proofErr w:type="spellStart"/>
             <w:r>
               <w:t>level_crossing</w:t>
             </w:r>
-            <w:proofErr w:type="spellEnd"/>
           </w:p>
         </w:tc>
         <w:tc>
@@ -172,11 +170,9 @@
             <w:tcW w:w="0" w:type="auto"/>
           </w:tcPr>
           <w:p>
-            <w:proofErr w:type="spellStart"/>
             <w:r>
               <w:t>tram_stop</w:t>
             </w:r>
-            <w:proofErr w:type="spellEnd"/>
           </w:p>
         </w:tc>
         <w:tc>
@@ -360,11 +356,9 @@
             <w:tcW w:w="0" w:type="auto"/>
           </w:tcPr>
           <w:p>
-            <w:proofErr w:type="spellStart"/>
             <w:r>
               <w:t>buffer_stop</w:t>
             </w:r>
-            <w:proofErr w:type="spellEnd"/>
           </w:p>
         </w:tc>
         <w:tc>
@@ -401,11 +395,9 @@
             <w:tcW w:w="0" w:type="auto"/>
           </w:tcPr>
           <w:p>
-            <w:proofErr w:type="spellStart"/>
             <w:r>
               <w:t>tram_level_crossing</w:t>
             </w:r>
-            <w:proofErr w:type="spellEnd"/>
           </w:p>
         </w:tc>
         <w:tc>
@@ -478,11 +470,9 @@
             <w:tcW w:w="0" w:type="auto"/>
           </w:tcPr>
           <w:p>
-            <w:proofErr w:type="spellStart"/>
             <w:r>
               <w:t>tram_crossing</w:t>
             </w:r>
-            <w:proofErr w:type="spellEnd"/>
           </w:p>
         </w:tc>
         <w:tc>
@@ -516,11 +506,9 @@
             <w:tcW w:w="0" w:type="auto"/>
           </w:tcPr>
           <w:p>
-            <w:proofErr w:type="spellStart"/>
             <w:r>
               <w:t>disused_station</w:t>
             </w:r>
-            <w:proofErr w:type="spellEnd"/>
           </w:p>
         </w:tc>
         <w:tc>
@@ -759,11 +747,9 @@
             <w:tcW w:w="0" w:type="auto"/>
           </w:tcPr>
           <w:p>
-            <w:proofErr w:type="spellStart"/>
             <w:r>
               <w:t>tram_stop</w:t>
             </w:r>
-            <w:proofErr w:type="spellEnd"/>
           </w:p>
         </w:tc>
         <w:tc>
@@ -871,11 +857,9 @@
             <w:tcW w:w="0" w:type="auto"/>
           </w:tcPr>
           <w:p>
-            <w:proofErr w:type="spellStart"/>
             <w:r>
               <w:t>level_crossing</w:t>
             </w:r>
-            <w:proofErr w:type="spellEnd"/>
           </w:p>
         </w:tc>
         <w:tc>
@@ -983,11 +967,9 @@
             <w:tcW w:w="0" w:type="auto"/>
           </w:tcPr>
           <w:p>
-            <w:proofErr w:type="spellStart"/>
             <w:r>
               <w:t>disused_station</w:t>
             </w:r>
-            <w:proofErr w:type="spellEnd"/>
           </w:p>
         </w:tc>
         <w:tc>
@@ -1469,15 +1451,7 @@
           </w:tcPr>
           <w:p>
             <w:r>
-              <w:t xml:space="preserve">Chemin de fer </w:t>
-            </w:r>
-            <w:proofErr w:type="spellStart"/>
-            <w:r>
-              <w:t>Méditerranée</w:t>
-            </w:r>
-            <w:proofErr w:type="spellEnd"/>
-            <w:r>
-              <w:t>-Niger</w:t>
+              <w:t>Chemin de fer Méditerranée-Niger</w:t>
             </w:r>
           </w:p>
         </w:tc>
@@ -1577,27 +1551,9 @@
             <w:tcW w:w="0" w:type="auto"/>
           </w:tcPr>
           <w:p>
-            <w:proofErr w:type="spellStart"/>
-            <w:r>
-              <w:t>Ligne</w:t>
-            </w:r>
-            <w:proofErr w:type="spellEnd"/>
-            <w:r>
-              <w:t xml:space="preserve"> à Grande Vitesse [LGV] </w:t>
-            </w:r>
-            <w:proofErr w:type="spellStart"/>
-            <w:r>
-              <w:t>Tanger</w:t>
-            </w:r>
-            <w:proofErr w:type="spellEnd"/>
-            <w:r>
-              <w:t xml:space="preserve"> - </w:t>
-            </w:r>
-            <w:proofErr w:type="spellStart"/>
-            <w:r>
-              <w:t>Kénitra</w:t>
-            </w:r>
-            <w:proofErr w:type="spellEnd"/>
+            <w:r>
+              <w:t>Ligne à Grande Vitesse [LGV] Tanger - Kénitra</w:t>
+            </w:r>
           </w:p>
         </w:tc>
         <w:tc>
@@ -1697,45 +1653,8 @@
           </w:tcPr>
           <w:p>
             <w:r>
-              <w:t xml:space="preserve">L1 direction Hay Karima </w:t>
-            </w:r>
-            <w:proofErr w:type="spellStart"/>
-            <w:r>
-              <w:t>الخط</w:t>
-            </w:r>
-            <w:proofErr w:type="spellEnd"/>
-            <w:r>
-              <w:t xml:space="preserve"> </w:t>
-            </w:r>
-            <w:proofErr w:type="spellStart"/>
-            <w:r>
-              <w:t>الأول</w:t>
-            </w:r>
-            <w:proofErr w:type="spellEnd"/>
-            <w:r>
-              <w:t xml:space="preserve"> </w:t>
-            </w:r>
-            <w:proofErr w:type="spellStart"/>
-            <w:r>
-              <w:t>إتجاه</w:t>
-            </w:r>
-            <w:proofErr w:type="spellEnd"/>
-            <w:r>
-              <w:t xml:space="preserve"> </w:t>
-            </w:r>
-            <w:proofErr w:type="spellStart"/>
-            <w:r>
-              <w:t>حي</w:t>
-            </w:r>
-            <w:proofErr w:type="spellEnd"/>
-            <w:r>
-              <w:t xml:space="preserve"> </w:t>
-            </w:r>
-            <w:proofErr w:type="spellStart"/>
-            <w:r>
-              <w:t>كريمة</w:t>
-            </w:r>
-            <w:proofErr w:type="spellEnd"/>
+              <w:t>L1 direction Hay Karima الخط الأول إتجاه حي كريمة</w:t>
+            </w:r>
           </w:p>
         </w:tc>
         <w:tc>
@@ -1783,53 +1702,8 @@
           </w:tcPr>
           <w:p>
             <w:r>
-              <w:t xml:space="preserve">L1 direction Madinat Al </w:t>
-            </w:r>
-            <w:proofErr w:type="spellStart"/>
-            <w:r>
-              <w:t>Irfane</w:t>
-            </w:r>
-            <w:proofErr w:type="spellEnd"/>
-            <w:r>
-              <w:t xml:space="preserve"> </w:t>
-            </w:r>
-            <w:proofErr w:type="spellStart"/>
-            <w:r>
-              <w:t>الخط</w:t>
-            </w:r>
-            <w:proofErr w:type="spellEnd"/>
-            <w:r>
-              <w:t xml:space="preserve"> </w:t>
-            </w:r>
-            <w:proofErr w:type="spellStart"/>
-            <w:r>
-              <w:t>الأول</w:t>
-            </w:r>
-            <w:proofErr w:type="spellEnd"/>
-            <w:r>
-              <w:t xml:space="preserve"> </w:t>
-            </w:r>
-            <w:proofErr w:type="spellStart"/>
-            <w:r>
-              <w:t>إتجاه</w:t>
-            </w:r>
-            <w:proofErr w:type="spellEnd"/>
-            <w:r>
-              <w:t xml:space="preserve"> </w:t>
-            </w:r>
-            <w:proofErr w:type="spellStart"/>
-            <w:r>
-              <w:t>مدينة</w:t>
-            </w:r>
-            <w:proofErr w:type="spellEnd"/>
-            <w:r>
-              <w:t xml:space="preserve"> </w:t>
-            </w:r>
-            <w:proofErr w:type="spellStart"/>
-            <w:r>
-              <w:t>العرفان</w:t>
-            </w:r>
-            <w:proofErr w:type="spellEnd"/>
+              <w:t>L1 direction Madinat Al Irfane الخط الأول إتجاه مدينة العرفان</w:t>
+            </w:r>
           </w:p>
         </w:tc>
         <w:tc>
@@ -1880,53 +1754,8 @@
           </w:tcPr>
           <w:p>
             <w:r>
-              <w:t xml:space="preserve">L1 Direction Madinat Al </w:t>
-            </w:r>
-            <w:proofErr w:type="spellStart"/>
-            <w:r>
-              <w:t>Irfane</w:t>
-            </w:r>
-            <w:proofErr w:type="spellEnd"/>
-            <w:r>
-              <w:t xml:space="preserve"> </w:t>
-            </w:r>
-            <w:proofErr w:type="spellStart"/>
-            <w:r>
-              <w:t>الخط</w:t>
-            </w:r>
-            <w:proofErr w:type="spellEnd"/>
-            <w:r>
-              <w:t xml:space="preserve"> </w:t>
-            </w:r>
-            <w:proofErr w:type="spellStart"/>
-            <w:r>
-              <w:t>الأول</w:t>
-            </w:r>
-            <w:proofErr w:type="spellEnd"/>
-            <w:r>
-              <w:t xml:space="preserve"> </w:t>
-            </w:r>
-            <w:proofErr w:type="spellStart"/>
-            <w:r>
-              <w:t>إتجاه</w:t>
-            </w:r>
-            <w:proofErr w:type="spellEnd"/>
-            <w:r>
-              <w:t xml:space="preserve"> </w:t>
-            </w:r>
-            <w:proofErr w:type="spellStart"/>
-            <w:r>
-              <w:t>مدينة</w:t>
-            </w:r>
-            <w:proofErr w:type="spellEnd"/>
-            <w:r>
-              <w:t xml:space="preserve"> </w:t>
-            </w:r>
-            <w:proofErr w:type="spellStart"/>
-            <w:r>
-              <w:t>العرفان</w:t>
-            </w:r>
-            <w:proofErr w:type="spellEnd"/>
+              <w:t>L1 Direction Madinat Al Irfane الخط الأول إتجاه مدينة العرفان</w:t>
+            </w:r>
           </w:p>
         </w:tc>
         <w:tc>
@@ -1974,45 +1803,8 @@
           </w:tcPr>
           <w:p>
             <w:r>
-              <w:t xml:space="preserve">L1 Direction Hay Karima </w:t>
-            </w:r>
-            <w:proofErr w:type="spellStart"/>
-            <w:r>
-              <w:t>الخط</w:t>
-            </w:r>
-            <w:proofErr w:type="spellEnd"/>
-            <w:r>
-              <w:t xml:space="preserve"> </w:t>
-            </w:r>
-            <w:proofErr w:type="spellStart"/>
-            <w:r>
-              <w:t>الأول</w:t>
-            </w:r>
-            <w:proofErr w:type="spellEnd"/>
-            <w:r>
-              <w:t xml:space="preserve"> </w:t>
-            </w:r>
-            <w:proofErr w:type="spellStart"/>
-            <w:r>
-              <w:t>إتجاه</w:t>
-            </w:r>
-            <w:proofErr w:type="spellEnd"/>
-            <w:r>
-              <w:t xml:space="preserve"> </w:t>
-            </w:r>
-            <w:proofErr w:type="spellStart"/>
-            <w:r>
-              <w:t>حي</w:t>
-            </w:r>
-            <w:proofErr w:type="spellEnd"/>
-            <w:r>
-              <w:t xml:space="preserve"> </w:t>
-            </w:r>
-            <w:proofErr w:type="spellStart"/>
-            <w:r>
-              <w:t>كريمة</w:t>
-            </w:r>
-            <w:proofErr w:type="spellEnd"/>
+              <w:t>L1 Direction Hay Karima الخط الأول إتجاه حي كريمة</w:t>
+            </w:r>
           </w:p>
         </w:tc>
         <w:tc>
@@ -2111,27 +1903,9 @@
             <w:tcW w:w="0" w:type="auto"/>
           </w:tcPr>
           <w:p>
-            <w:proofErr w:type="spellStart"/>
-            <w:r>
-              <w:t>محطة</w:t>
-            </w:r>
-            <w:proofErr w:type="spellEnd"/>
-            <w:r>
-              <w:t xml:space="preserve"> </w:t>
-            </w:r>
-            <w:proofErr w:type="spellStart"/>
-            <w:r>
-              <w:t>الرباط</w:t>
-            </w:r>
-            <w:proofErr w:type="spellEnd"/>
-            <w:r>
-              <w:t xml:space="preserve"> </w:t>
-            </w:r>
-            <w:proofErr w:type="spellStart"/>
-            <w:r>
-              <w:t>أكدال</w:t>
-            </w:r>
-            <w:proofErr w:type="spellEnd"/>
+            <w:r>
+              <w:t>محطة الرباط أكدال</w:t>
+            </w:r>
           </w:p>
         </w:tc>
         <w:tc>
@@ -2182,13 +1956,8 @@
           </w:tcPr>
           <w:p>
             <w:r>
-              <w:t xml:space="preserve">Hay </w:t>
-            </w:r>
-            <w:proofErr w:type="spellStart"/>
-            <w:r>
-              <w:t>Hassani</w:t>
-            </w:r>
-            <w:proofErr w:type="spellEnd"/>
+              <w:t>Hay Hassani</w:t>
+            </w:r>
           </w:p>
         </w:tc>
         <w:tc>
@@ -2288,29 +2057,8 @@
           </w:tcPr>
           <w:p>
             <w:r>
-              <w:t xml:space="preserve">Pont Hassan II </w:t>
-            </w:r>
-            <w:proofErr w:type="spellStart"/>
-            <w:r>
-              <w:t>قنطرة</w:t>
-            </w:r>
-            <w:proofErr w:type="spellEnd"/>
-            <w:r>
-              <w:t xml:space="preserve"> </w:t>
-            </w:r>
-            <w:proofErr w:type="spellStart"/>
-            <w:r>
-              <w:t>الحسن</w:t>
-            </w:r>
-            <w:proofErr w:type="spellEnd"/>
-            <w:r>
-              <w:t xml:space="preserve"> </w:t>
-            </w:r>
-            <w:proofErr w:type="spellStart"/>
-            <w:r>
-              <w:t>الثاني</w:t>
-            </w:r>
-            <w:proofErr w:type="spellEnd"/>
+              <w:t>Pont Hassan II قنطرة الحسن الثاني</w:t>
+            </w:r>
           </w:p>
         </w:tc>
         <w:tc>
@@ -2358,13 +2106,8 @@
           </w:tcPr>
           <w:p>
             <w:r>
-              <w:t xml:space="preserve">Sidi </w:t>
-            </w:r>
-            <w:proofErr w:type="spellStart"/>
-            <w:r>
-              <w:t>Abderrahmane</w:t>
-            </w:r>
-            <w:proofErr w:type="spellEnd"/>
+              <w:t>Sidi Abderrahmane</w:t>
+            </w:r>
           </w:p>
         </w:tc>
         <w:tc>
@@ -2415,15 +2158,7 @@
           </w:tcPr>
           <w:p>
             <w:r>
-              <w:t xml:space="preserve">Ain Diab </w:t>
-            </w:r>
-            <w:proofErr w:type="spellStart"/>
-            <w:r>
-              <w:t>Plage</w:t>
-            </w:r>
-            <w:proofErr w:type="spellEnd"/>
-            <w:r>
-              <w:t xml:space="preserve"> Terminus</w:t>
+              <w:t>Ain Diab Plage Terminus</w:t>
             </w:r>
           </w:p>
         </w:tc>
@@ -2472,13 +2207,8 @@
           </w:tcPr>
           <w:p>
             <w:r>
-              <w:t>Sidi-</w:t>
-            </w:r>
-            <w:proofErr w:type="spellStart"/>
-            <w:r>
-              <w:t>Taïbi</w:t>
-            </w:r>
-            <w:proofErr w:type="spellEnd"/>
+              <w:t>Sidi-Taïbi</w:t>
+            </w:r>
           </w:p>
         </w:tc>
         <w:tc>
@@ -2528,19 +2258,9 @@
             <w:tcW w:w="0" w:type="auto"/>
           </w:tcPr>
           <w:p>
-            <w:proofErr w:type="spellStart"/>
-            <w:r>
-              <w:t>viaduc</w:t>
-            </w:r>
-            <w:proofErr w:type="spellEnd"/>
-            <w:r>
-              <w:t xml:space="preserve"> du </w:t>
-            </w:r>
-            <w:proofErr w:type="spellStart"/>
-            <w:r>
-              <w:t>Loukkos</w:t>
-            </w:r>
-            <w:proofErr w:type="spellEnd"/>
+            <w:r>
+              <w:t>viaduc du Loukkos</w:t>
+            </w:r>
           </w:p>
         </w:tc>
         <w:tc>
@@ -2587,19 +2307,9 @@
             <w:tcW w:w="0" w:type="auto"/>
           </w:tcPr>
           <w:p>
-            <w:proofErr w:type="spellStart"/>
-            <w:r>
-              <w:t>Fès</w:t>
-            </w:r>
-            <w:proofErr w:type="spellEnd"/>
-            <w:r>
-              <w:t xml:space="preserve">-Ville </w:t>
-            </w:r>
-            <w:proofErr w:type="spellStart"/>
-            <w:r>
-              <w:t>فاس-مدينة</w:t>
-            </w:r>
-            <w:proofErr w:type="spellEnd"/>
+            <w:r>
+              <w:t>Fès-Ville فاس-مدينة</w:t>
+            </w:r>
           </w:p>
         </w:tc>
         <w:tc>
@@ -2649,35 +2359,9 @@
             <w:tcW w:w="0" w:type="auto"/>
           </w:tcPr>
           <w:p>
-            <w:proofErr w:type="spellStart"/>
-            <w:r>
-              <w:t>pharmacie</w:t>
-            </w:r>
-            <w:proofErr w:type="spellEnd"/>
-            <w:r>
-              <w:t xml:space="preserve"> Al </w:t>
-            </w:r>
-            <w:proofErr w:type="spellStart"/>
-            <w:r>
-              <w:t>Qods</w:t>
-            </w:r>
-            <w:proofErr w:type="spellEnd"/>
-            <w:r>
-              <w:t xml:space="preserve"> </w:t>
-            </w:r>
-            <w:proofErr w:type="spellStart"/>
-            <w:r>
-              <w:t>صيدلية</w:t>
-            </w:r>
-            <w:proofErr w:type="spellEnd"/>
-            <w:r>
-              <w:t xml:space="preserve"> </w:t>
-            </w:r>
-            <w:proofErr w:type="spellStart"/>
-            <w:r>
-              <w:t>القدس</w:t>
-            </w:r>
-            <w:proofErr w:type="spellEnd"/>
+            <w:r>
+              <w:t>pharmacie Al Qods صيدلية القدس</w:t>
+            </w:r>
           </w:p>
         </w:tc>
         <w:tc>
@@ -2945,15 +2629,7 @@
         </w:numPr>
       </w:pPr>
       <w:r>
-        <w:t>High speed rail Casablanca -&gt; Tangier (Al-</w:t>
-      </w:r>
-      <w:proofErr w:type="spellStart"/>
-      <w:r>
-        <w:t>Boraq</w:t>
-      </w:r>
-      <w:proofErr w:type="spellEnd"/>
-      <w:r>
-        <w:t>). 323km opened 15 November 2018. Two sections:</w:t>
+        <w:t>High speed rail Casablanca -&gt; Tangier (Al-Boraq). 323km opened 15 November 2018. Two sections:</w:t>
       </w:r>
     </w:p>
     <w:p>
@@ -2965,15 +2641,7 @@
         </w:numPr>
       </w:pPr>
       <w:r>
-        <w:t xml:space="preserve">Tangier to </w:t>
-      </w:r>
-      <w:proofErr w:type="spellStart"/>
-      <w:r>
-        <w:t>Kenitra</w:t>
-      </w:r>
-      <w:proofErr w:type="spellEnd"/>
-      <w:r>
-        <w:t xml:space="preserve"> (new route) 186km (top speed 320 kmph)</w:t>
+        <w:t>Tangier to Kenitra (new route) 186km (top speed 320 kmph)</w:t>
       </w:r>
     </w:p>
     <w:p>
@@ -2985,15 +2653,7 @@
         </w:numPr>
       </w:pPr>
       <w:r>
-        <w:t xml:space="preserve">Main Tangier station is </w:t>
-      </w:r>
-      <w:proofErr w:type="spellStart"/>
-      <w:r>
-        <w:t>Tanger</w:t>
-      </w:r>
-      <w:proofErr w:type="spellEnd"/>
-      <w:r>
-        <w:t xml:space="preserve"> Ville – terminus of the high speed train</w:t>
+        <w:t>Main Tangier station is Tanger Ville – terminus of the high speed train</w:t>
       </w:r>
     </w:p>
     <w:p>
@@ -3004,21 +2664,14 @@
           <w:numId w:val="2"/>
         </w:numPr>
       </w:pPr>
-      <w:proofErr w:type="spellStart"/>
-      <w:r>
-        <w:t>Tanger</w:t>
-      </w:r>
-      <w:proofErr w:type="spellEnd"/>
-      <w:r>
-        <w:t xml:space="preserve"> </w:t>
-      </w:r>
-      <w:proofErr w:type="spellStart"/>
-      <w:r>
-        <w:t>Morora</w:t>
-      </w:r>
-      <w:proofErr w:type="spellEnd"/>
-      <w:r>
-        <w:t xml:space="preserve"> appears to be permanently closed</w:t>
+      <w:r>
+        <w:t xml:space="preserve">Tanger Morora </w:t>
+      </w:r>
+      <w:r>
+        <w:t xml:space="preserve">station </w:t>
+      </w:r>
+      <w:r>
+        <w:t>appears to be permanently closed</w:t>
       </w:r>
     </w:p>
     <w:p>
@@ -3076,13 +2729,8 @@
           <w:numId w:val="2"/>
         </w:numPr>
       </w:pPr>
-      <w:proofErr w:type="spellStart"/>
-      <w:r>
-        <w:t>Kenitra</w:t>
-      </w:r>
-      <w:proofErr w:type="spellEnd"/>
-      <w:r>
-        <w:t xml:space="preserve"> to Casablanca (upgrade to existing) 137km (rated for 160kmph when service began, planned to upgrade to 220 kmph). Eventually track is planned to be replaced by a new route with construction due to start 2020.</w:t>
+      <w:r>
+        <w:t>Kenitra to Casablanca (upgrade to existing) 137km (rated for 160kmph when service began, planned to upgrade to 220 kmph). Eventually track is planned to be replaced by a new route with construction due to start 2020.</w:t>
       </w:r>
     </w:p>
     <w:p>
@@ -3094,53 +2742,13 @@
         </w:numPr>
       </w:pPr>
       <w:r>
-        <w:t xml:space="preserve">It’s not clear if the old line from </w:t>
-      </w:r>
-      <w:proofErr w:type="spellStart"/>
-      <w:r>
-        <w:t>Kenitra</w:t>
-      </w:r>
-      <w:proofErr w:type="spellEnd"/>
-      <w:r>
-        <w:t xml:space="preserve"> to Tangier via </w:t>
-      </w:r>
-      <w:proofErr w:type="spellStart"/>
-      <w:r>
-        <w:t>Ksar</w:t>
-      </w:r>
-      <w:proofErr w:type="spellEnd"/>
-      <w:r>
-        <w:t xml:space="preserve"> el-</w:t>
-      </w:r>
-      <w:proofErr w:type="spellStart"/>
-      <w:r>
-        <w:t>Kebir</w:t>
-      </w:r>
-      <w:proofErr w:type="spellEnd"/>
-      <w:r>
-        <w:t xml:space="preserve"> is still operational. According to the ONCF online timetable it appears </w:t>
+        <w:t xml:space="preserve">It’s not clear if the old line from Kenitra to Tangier via Ksar el-Kebir is still operational. According to the ONCF online timetable it appears </w:t>
       </w:r>
       <w:r>
         <w:t>to be</w:t>
       </w:r>
       <w:r>
-        <w:t xml:space="preserve"> (</w:t>
-      </w:r>
-      <w:proofErr w:type="spellStart"/>
-      <w:r>
-        <w:t>Ksar</w:t>
-      </w:r>
-      <w:proofErr w:type="spellEnd"/>
-      <w:r>
-        <w:t xml:space="preserve"> el-</w:t>
-      </w:r>
-      <w:proofErr w:type="spellStart"/>
-      <w:r>
-        <w:t>Kebir</w:t>
-      </w:r>
-      <w:proofErr w:type="spellEnd"/>
-      <w:r>
-        <w:t xml:space="preserve"> is the Grand Palace train station)</w:t>
+        <w:t xml:space="preserve"> (Ksar el-Kebir is the Grand Palace train station)</w:t>
       </w:r>
       <w:r>
         <w:t>:</w:t>
@@ -3201,15 +2809,7 @@
         </w:numPr>
       </w:pPr>
       <w:r>
-        <w:t>The main network for passenger-transport consists of a North–South link from Tangier via Rabat and Casablanca to Marrakech and the East–West connection linking Oujda in the East via Fes to Rabat. The North–South and East–West links interconnect at Sidi-</w:t>
-      </w:r>
-      <w:proofErr w:type="spellStart"/>
-      <w:r>
-        <w:t>Kacem</w:t>
-      </w:r>
-      <w:proofErr w:type="spellEnd"/>
-      <w:r>
-        <w:t>.</w:t>
+        <w:t>The main network for passenger-transport consists of a North–South link from Tangier via Rabat and Casablanca to Marrakech and the East–West connection linking Oujda in the East via Fes to Rabat. The North–South and East–West links interconnect at Sidi-Kacem.</w:t>
       </w:r>
     </w:p>
     <w:p>
@@ -3221,23 +2821,7 @@
         </w:numPr>
       </w:pPr>
       <w:r>
-        <w:t xml:space="preserve">Freight: According to 2012 source Oujda railway station is the last station for passengers on the East-West link. The lines south of </w:t>
-      </w:r>
-      <w:proofErr w:type="spellStart"/>
-      <w:r>
-        <w:t>Oudja</w:t>
-      </w:r>
-      <w:proofErr w:type="spellEnd"/>
-      <w:r>
-        <w:t xml:space="preserve"> are for freight only and until the passenger-service starts the link </w:t>
-      </w:r>
-      <w:proofErr w:type="spellStart"/>
-      <w:r>
-        <w:t>Tanger-Tanger</w:t>
-      </w:r>
-      <w:proofErr w:type="spellEnd"/>
-      <w:r>
-        <w:t xml:space="preserve"> MED is also only operated for freight: mainly for the Renault factory at the port.</w:t>
+        <w:t>Freight: According to 2012 source Oujda railway station is the last station for passengers on the East-West link. The lines south of Oudja are for freight only and until the passenger-service starts the link Tanger-Tanger MED is also only operated for freight: mainly for the Renault factory at the port.</w:t>
       </w:r>
       <w:r>
         <w:t xml:space="preserve"> [This appears to be operational now for passengers. See: </w:t>
@@ -3258,15 +2842,7 @@
         </w:numPr>
       </w:pPr>
       <w:r>
-        <w:t>The main network for passenger-transport consists of a North–South link from Tangier via Rabat and Casablanca to Marrakech and the East–West connection linking Oujda in the East via Fes to Rabat. The North–South and East–West links interconnect at Sidi-</w:t>
-      </w:r>
-      <w:proofErr w:type="spellStart"/>
-      <w:r>
-        <w:t>Kacem</w:t>
-      </w:r>
-      <w:proofErr w:type="spellEnd"/>
-      <w:r>
-        <w:t>.</w:t>
+        <w:t>The main network for passenger-transport consists of a North–South link from Tangier via Rabat and Casablanca to Marrakech and the East–West connection linking Oujda in the East via Fes to Rabat. The North–South and East–West links interconnect at Sidi-Kacem.</w:t>
       </w:r>
     </w:p>
     <w:p>
@@ -3340,23 +2916,7 @@
         <w:t>List of Railway Stations in Morocco</w:t>
       </w:r>
       <w:r>
-        <w:t xml:space="preserve"> (though not complete. E.g. doesn’t have the station at </w:t>
-      </w:r>
-      <w:proofErr w:type="spellStart"/>
-      <w:r>
-        <w:t>Ksar</w:t>
-      </w:r>
-      <w:proofErr w:type="spellEnd"/>
-      <w:r>
-        <w:t xml:space="preserve"> el-</w:t>
-      </w:r>
-      <w:proofErr w:type="spellStart"/>
-      <w:r>
-        <w:t>Kebir</w:t>
-      </w:r>
-      <w:proofErr w:type="spellEnd"/>
-      <w:r>
-        <w:t>)</w:t>
+        <w:t xml:space="preserve"> (though not complete. E.g. doesn’t have the station at Ksar el-Kebir)</w:t>
       </w:r>
       <w:r>
         <w:t xml:space="preserve">: </w:t>
@@ -3379,23 +2939,7 @@
         </w:numPr>
       </w:pPr>
       <w:r>
-        <w:t xml:space="preserve">Line from Oujda to </w:t>
-      </w:r>
-      <w:proofErr w:type="spellStart"/>
-      <w:r>
-        <w:t>Bouarfa</w:t>
-      </w:r>
-      <w:proofErr w:type="spellEnd"/>
-      <w:r>
-        <w:t xml:space="preserve"> is used for freight (zinc, lead, copper). Also a privately chartered tourist train called the </w:t>
-      </w:r>
-      <w:proofErr w:type="spellStart"/>
-      <w:r>
-        <w:t>Oreintal</w:t>
-      </w:r>
-      <w:proofErr w:type="spellEnd"/>
-      <w:r>
-        <w:t xml:space="preserve"> Desert Express (see: </w:t>
+        <w:t xml:space="preserve">Line from Oujda to Bouarfa is used for freight (zinc, lead, copper). Also a privately chartered tourist train called the Oreintal Desert Express (see: </w:t>
       </w:r>
       <w:hyperlink r:id="rId12" w:history="1">
         <w:r>
@@ -3432,34 +2976,14 @@
         <w:t xml:space="preserve">Branch line from </w:t>
       </w:r>
       <w:r>
-        <w:t xml:space="preserve">Oujda to </w:t>
-      </w:r>
-      <w:proofErr w:type="spellStart"/>
-      <w:r>
-        <w:t>Jerada</w:t>
-      </w:r>
-      <w:proofErr w:type="spellEnd"/>
-      <w:r>
-        <w:t xml:space="preserve"> which served mining area appears disused from Google Satellite view – sections covered in sand. Was open in 2010 – see: </w:t>
+        <w:t xml:space="preserve">Oujda to Jerada which served mining area appears disused from Google Satellite view – sections covered in sand. Was open in 2010 – see: </w:t>
       </w:r>
       <w:hyperlink r:id="rId14" w:history="1">
         <w:r>
           <w:rPr>
             <w:rStyle w:val="Hyperlink"/>
           </w:rPr>
-          <w:t>http://www.sixbellsjunct</w:t>
-        </w:r>
-        <w:r>
-          <w:rPr>
-            <w:rStyle w:val="Hyperlink"/>
-          </w:rPr>
-          <w:t>i</w:t>
-        </w:r>
-        <w:r>
-          <w:rPr>
-            <w:rStyle w:val="Hyperlink"/>
-          </w:rPr>
-          <w:t>on.co.uk/00s/101006pw.htm</w:t>
+          <w:t>http://www.sixbellsjunction.co.uk/00s/101006pw.htm</w:t>
         </w:r>
       </w:hyperlink>
       <w:r>
@@ -3531,40 +3055,19 @@
       <w:r>
         <w:t xml:space="preserve">Figure </w:t>
       </w:r>
-      <w:r>
-        <w:fldChar w:fldCharType="begin"/>
-      </w:r>
-      <w:r>
-        <w:instrText xml:space="preserve"> SEQ Figure \* ARABIC </w:instrText>
-      </w:r>
-      <w:r>
-        <w:fldChar w:fldCharType="separate"/>
-      </w:r>
-      <w:r>
-        <w:rPr>
-          <w:noProof/>
-        </w:rPr>
-        <w:t>1</w:t>
-      </w:r>
-      <w:r>
-        <w:rPr>
-          <w:noProof/>
-        </w:rPr>
-        <w:fldChar w:fldCharType="end"/>
-      </w:r>
+      <w:fldSimple w:instr=" SEQ Figure \* ARABIC ">
+        <w:r>
+          <w:rPr>
+            <w:noProof/>
+          </w:rPr>
+          <w:t>1</w:t>
+        </w:r>
+      </w:fldSimple>
       <w:r>
         <w:t xml:space="preserve"> </w:t>
       </w:r>
       <w:r>
-        <w:t xml:space="preserve">By </w:t>
-      </w:r>
-      <w:proofErr w:type="spellStart"/>
-      <w:r>
-        <w:t>Tachfin</w:t>
-      </w:r>
-      <w:proofErr w:type="spellEnd"/>
-      <w:r>
-        <w:t xml:space="preserve"> - Own work, CC BY-SA 3.0, </w:t>
+        <w:t xml:space="preserve">By Tachfin - Own work, CC BY-SA 3.0, </w:t>
       </w:r>
       <w:hyperlink r:id="rId16" w:history="1">
         <w:r>
@@ -3585,15 +3088,7 @@
         </w:numPr>
       </w:pPr>
       <w:r>
-        <w:t xml:space="preserve">Container port at </w:t>
-      </w:r>
-      <w:proofErr w:type="spellStart"/>
-      <w:r>
-        <w:t>Tanger</w:t>
-      </w:r>
-      <w:proofErr w:type="spellEnd"/>
-      <w:r>
-        <w:t xml:space="preserve"> Med – see </w:t>
+        <w:t xml:space="preserve">Container port at Tanger Med – see </w:t>
       </w:r>
       <w:r>
         <w:t>https://en.wikipedia.org/wiki/Tanger-Med</w:t>
@@ -3665,30 +3160,14 @@
       <w:r>
         <w:t xml:space="preserve">Figure </w:t>
       </w:r>
-      <w:r>
-        <w:fldChar w:fldCharType="begin"/>
-      </w:r>
-      <w:r>
-        <w:instrText xml:space="preserve"> SEQ Figure</w:instrText>
-      </w:r>
-      <w:r>
-        <w:instrText xml:space="preserve"> \* ARABIC </w:instrText>
-      </w:r>
-      <w:r>
-        <w:fldChar w:fldCharType="separate"/>
-      </w:r>
-      <w:r>
-        <w:rPr>
-          <w:noProof/>
-        </w:rPr>
-        <w:t>2</w:t>
-      </w:r>
-      <w:r>
-        <w:rPr>
-          <w:noProof/>
-        </w:rPr>
-        <w:fldChar w:fldCharType="end"/>
-      </w:r>
+      <w:fldSimple w:instr=" SEQ Figure \* ARABIC ">
+        <w:r>
+          <w:rPr>
+            <w:noProof/>
+          </w:rPr>
+          <w:t>2</w:t>
+        </w:r>
+      </w:fldSimple>
       <w:r>
         <w:t xml:space="preserve"> Wikipedia </w:t>
       </w:r>
@@ -3770,31 +3249,7 @@
         </w:numPr>
       </w:pPr>
       <w:r>
-        <w:t xml:space="preserve">Train </w:t>
-      </w:r>
-      <w:proofErr w:type="spellStart"/>
-      <w:r>
-        <w:t>Navette</w:t>
-      </w:r>
-      <w:proofErr w:type="spellEnd"/>
-      <w:r>
-        <w:t xml:space="preserve"> Rapid (rapid transit rail Rabat to Casablanca and on to </w:t>
-      </w:r>
-      <w:proofErr w:type="spellStart"/>
-      <w:r>
-        <w:t>Kenitra</w:t>
-      </w:r>
-      <w:proofErr w:type="spellEnd"/>
-      <w:r>
-        <w:t xml:space="preserve"> and </w:t>
-      </w:r>
-      <w:proofErr w:type="spellStart"/>
-      <w:r>
-        <w:t>Settat</w:t>
-      </w:r>
-      <w:proofErr w:type="spellEnd"/>
-      <w:r>
-        <w:t xml:space="preserve"> (200km))</w:t>
+        <w:t>Train Navette Rapid (rapid transit rail Rabat to Casablanca and on to Kenitra and Settat (200km))</w:t>
       </w:r>
     </w:p>
     <w:p>
@@ -3818,15 +3273,7 @@
         </w:numPr>
       </w:pPr>
       <w:r>
-        <w:t xml:space="preserve">Casablanca -&gt; El </w:t>
-      </w:r>
-      <w:proofErr w:type="spellStart"/>
-      <w:r>
-        <w:t>Jadida</w:t>
-      </w:r>
-      <w:proofErr w:type="spellEnd"/>
-      <w:r>
-        <w:t xml:space="preserve"> 100 km</w:t>
+        <w:t>Casablanca -&gt; El Jadida 100 km</w:t>
       </w:r>
     </w:p>
     <w:p>
@@ -3895,24 +3342,14 @@
       <w:r>
         <w:t xml:space="preserve">Figure </w:t>
       </w:r>
-      <w:r>
-        <w:fldChar w:fldCharType="begin"/>
-      </w:r>
-      <w:r>
-        <w:instrText xml:space="preserve"> SEQ Figure \* ARABIC </w:instrText>
-      </w:r>
-      <w:r>
-        <w:fldChar w:fldCharType="separate"/>
-      </w:r>
-      <w:r>
-        <w:rPr>
-          <w:noProof/>
-        </w:rPr>
-        <w:t>3</w:t>
-      </w:r>
-      <w:r>
-        <w:fldChar w:fldCharType="end"/>
-      </w:r>
+      <w:fldSimple w:instr=" SEQ Figure \* ARABIC ">
+        <w:r>
+          <w:rPr>
+            <w:noProof/>
+          </w:rPr>
+          <w:t>3</w:t>
+        </w:r>
+      </w:fldSimple>
       <w:r>
         <w:t xml:space="preserve"> </w:t>
       </w:r>
@@ -3929,15 +3366,7 @@
         </w:numPr>
       </w:pPr>
       <w:r>
-        <w:t xml:space="preserve">Al </w:t>
-      </w:r>
-      <w:proofErr w:type="spellStart"/>
-      <w:r>
-        <w:t>Bidaoui</w:t>
-      </w:r>
-      <w:proofErr w:type="spellEnd"/>
-      <w:r>
-        <w:t xml:space="preserve"> (Casablanca overground rail)</w:t>
+        <w:t>Al Bidaoui (Casablanca overground rail)</w:t>
       </w:r>
     </w:p>
     <w:p>
@@ -3962,15 +3391,7 @@
       </w:pPr>
       <w:r>
         <w:lastRenderedPageBreak/>
-        <w:t xml:space="preserve">Le </w:t>
-      </w:r>
-      <w:proofErr w:type="spellStart"/>
-      <w:r>
-        <w:t>Bouregreg</w:t>
-      </w:r>
-      <w:proofErr w:type="spellEnd"/>
-      <w:r>
-        <w:t xml:space="preserve"> – Rabat overground rail</w:t>
+        <w:t>Le Bouregreg – Rabat overground rail</w:t>
       </w:r>
     </w:p>
     <w:p/>

</xml_diff>